<commit_message>
Fixed create student controller and changed YearOfAdmission type in sql table
</commit_message>
<xml_diff>
--- a/DatabaseOrganization.docx
+++ b/DatabaseOrganization.docx
@@ -308,6 +308,39 @@
         <w:t xml:space="preserve"> (</w:t>
       </w:r>
       <w:proofErr w:type="spellStart"/>
+      <w:proofErr w:type="gramStart"/>
+      <w:r>
+        <w:t>nchar</w:t>
+      </w:r>
+      <w:proofErr w:type="spellEnd"/>
+      <w:r>
+        <w:t>(</w:t>
+      </w:r>
+      <w:proofErr w:type="gramEnd"/>
+      <w:r>
+        <w:t>4</w:t>
+      </w:r>
+      <w:r>
+        <w:t>))</w:t>
+      </w:r>
+    </w:p>
+    <w:p>
+      <w:pPr>
+        <w:pStyle w:val="ListParagraph"/>
+        <w:numPr>
+          <w:ilvl w:val="0"/>
+          <w:numId w:val="2"/>
+        </w:numPr>
+      </w:pPr>
+      <w:proofErr w:type="spellStart"/>
+      <w:r>
+        <w:t>SchoolEmail</w:t>
+      </w:r>
+      <w:proofErr w:type="spellEnd"/>
+      <w:r>
+        <w:t xml:space="preserve"> (email or </w:t>
+      </w:r>
+      <w:proofErr w:type="spellStart"/>
       <w:r>
         <w:t>nvarchar</w:t>
       </w:r>
@@ -326,49 +359,11 @@
       </w:pPr>
       <w:proofErr w:type="spellStart"/>
       <w:r>
-        <w:t>SchoolEmail</w:t>
-      </w:r>
-      <w:proofErr w:type="spellEnd"/>
-      <w:r>
-        <w:t xml:space="preserve"> (email or </w:t>
-      </w:r>
-      <w:proofErr w:type="spellStart"/>
-      <w:r>
-        <w:t>nvarchar</w:t>
-      </w:r>
-      <w:proofErr w:type="spellEnd"/>
-      <w:r>
-        <w:t>(max))</w:t>
-      </w:r>
-    </w:p>
-    <w:p>
-      <w:pPr>
-        <w:pStyle w:val="ListParagraph"/>
-        <w:numPr>
-          <w:ilvl w:val="0"/>
-          <w:numId w:val="2"/>
-        </w:numPr>
-      </w:pPr>
-      <w:proofErr w:type="spellStart"/>
-      <w:r>
         <w:t>YearOfAdmission</w:t>
       </w:r>
       <w:proofErr w:type="spellEnd"/>
       <w:r>
-        <w:t xml:space="preserve"> (datetime or </w:t>
-      </w:r>
-      <w:proofErr w:type="spellStart"/>
-      <w:proofErr w:type="gramStart"/>
-      <w:r>
-        <w:t>nchar</w:t>
-      </w:r>
-      <w:proofErr w:type="spellEnd"/>
-      <w:r>
-        <w:t>(</w:t>
-      </w:r>
-      <w:proofErr w:type="gramEnd"/>
-      <w:r>
-        <w:t>4)</w:t>
+        <w:t xml:space="preserve"> (date</w:t>
       </w:r>
       <w:r>
         <w:t>)</w:t>

</xml_diff>